<commit_message>
Bozza relazione + stile consistent tra file
</commit_message>
<xml_diff>
--- a/04_Ristrutturazione v2.docx
+++ b/04_Ristrutturazione v2.docx
@@ -1,6 +1,6 @@
 
 <file path=word/document.xml><?xml version="1.0" encoding="utf-8"?>
-<w:document xmlns:wpc="http://schemas.microsoft.com/office/word/2010/wordprocessingCanvas" xmlns:cx="http://schemas.microsoft.com/office/drawing/2014/chartex" xmlns:cx1="http://schemas.microsoft.com/office/drawing/2015/9/8/chartex" xmlns:cx2="http://schemas.microsoft.com/office/drawing/2015/10/21/chartex" xmlns:cx3="http://schemas.microsoft.com/office/drawing/2016/5/9/chartex" xmlns:cx4="http://schemas.microsoft.com/office/drawing/2016/5/10/chartex" xmlns:cx5="http://schemas.microsoft.com/office/drawing/2016/5/11/chartex" xmlns:cx6="http://schemas.microsoft.com/office/drawing/2016/5/12/chartex" xmlns:cx7="http://schemas.microsoft.com/office/drawing/2016/5/13/chartex" xmlns:cx8="http://schemas.microsoft.com/office/drawing/2016/5/14/chartex" xmlns:mc="http://schemas.openxmlformats.org/markup-compatibility/2006" xmlns:aink="http://schemas.microsoft.com/office/drawing/2016/ink" xmlns:am3d="http://schemas.microsoft.com/office/drawing/2017/model3d" xmlns:o="urn:schemas-microsoft-com:office:office" xmlns:r="http://schemas.openxmlformats.org/officeDocument/2006/relationships" xmlns:m="http://schemas.openxmlformats.org/officeDocument/2006/math" xmlns:v="urn:schemas-microsoft-com:vml" xmlns:wp14="http://schemas.microsoft.com/office/word/2010/wordprocessingDrawing" xmlns:wp="http://schemas.openxmlformats.org/drawingml/2006/wordprocessingDrawing" xmlns:w10="urn:schemas-microsoft-com:office:word" xmlns:w="http://schemas.openxmlformats.org/wordprocessingml/2006/main" xmlns:w14="http://schemas.microsoft.com/office/word/2010/wordml" xmlns:w15="http://schemas.microsoft.com/office/word/2012/wordml" xmlns:w16cex="http://schemas.microsoft.com/office/word/2018/wordml/cex" xmlns:w16cid="http://schemas.microsoft.com/office/word/2016/wordml/cid" xmlns:w16="http://schemas.microsoft.com/office/word/2018/wordml" xmlns:w16se="http://schemas.microsoft.com/office/word/2015/wordml/symex" xmlns:wpg="http://schemas.microsoft.com/office/word/2010/wordprocessingGroup" xmlns:wpi="http://schemas.microsoft.com/office/word/2010/wordprocessingInk" xmlns:wne="http://schemas.microsoft.com/office/word/2006/wordml" xmlns:wps="http://schemas.microsoft.com/office/word/2010/wordprocessingShape" mc:Ignorable="w14 w15 w16se w16cid w16 w16cex wp14">
+<w:document xmlns:wpc="http://schemas.microsoft.com/office/word/2010/wordprocessingCanvas" xmlns:cx="http://schemas.microsoft.com/office/drawing/2014/chartex" xmlns:cx1="http://schemas.microsoft.com/office/drawing/2015/9/8/chartex" xmlns:cx2="http://schemas.microsoft.com/office/drawing/2015/10/21/chartex" xmlns:cx3="http://schemas.microsoft.com/office/drawing/2016/5/9/chartex" xmlns:cx4="http://schemas.microsoft.com/office/drawing/2016/5/10/chartex" xmlns:cx5="http://schemas.microsoft.com/office/drawing/2016/5/11/chartex" xmlns:cx6="http://schemas.microsoft.com/office/drawing/2016/5/12/chartex" xmlns:cx7="http://schemas.microsoft.com/office/drawing/2016/5/13/chartex" xmlns:cx8="http://schemas.microsoft.com/office/drawing/2016/5/14/chartex" xmlns:mc="http://schemas.openxmlformats.org/markup-compatibility/2006" xmlns:aink="http://schemas.microsoft.com/office/drawing/2016/ink" xmlns:am3d="http://schemas.microsoft.com/office/drawing/2017/model3d" xmlns:o="urn:schemas-microsoft-com:office:office" xmlns:r="http://schemas.openxmlformats.org/officeDocument/2006/relationships" xmlns:m="http://schemas.openxmlformats.org/officeDocument/2006/math" xmlns:v="urn:schemas-microsoft-com:vml" xmlns:wp14="http://schemas.microsoft.com/office/word/2010/wordprocessingDrawing" xmlns:wp="http://schemas.openxmlformats.org/drawingml/2006/wordprocessingDrawing" xmlns:w10="urn:schemas-microsoft-com:office:word" xmlns:w="http://schemas.openxmlformats.org/wordprocessingml/2006/main" xmlns:w14="http://schemas.microsoft.com/office/word/2010/wordml" xmlns:w15="http://schemas.microsoft.com/office/word/2012/wordml" xmlns:w16cid="http://schemas.microsoft.com/office/word/2016/wordml/cid" xmlns:w16se="http://schemas.microsoft.com/office/word/2015/wordml/symex" xmlns:wpg="http://schemas.microsoft.com/office/word/2010/wordprocessingGroup" xmlns:wpi="http://schemas.microsoft.com/office/word/2010/wordprocessingInk" xmlns:wne="http://schemas.microsoft.com/office/word/2006/wordml" xmlns:wps="http://schemas.microsoft.com/office/word/2010/wordprocessingShape" mc:Ignorable="w14 w15 w16se w16cid wp14">
   <w:body>
     <w:p>
       <w:pPr>
@@ -41,14 +41,11 @@
     <w:p>
       <w:pPr>
         <w:pStyle w:val="Titolo2"/>
-        <w:spacing w:line="276" w:lineRule="auto"/>
+        <w:spacing w:after="240" w:line="276" w:lineRule="auto"/>
       </w:pPr>
       <w:r>
         <w:t>Analisi delle performance</w:t>
       </w:r>
-      <w:r>
-        <w:br/>
-      </w:r>
     </w:p>
     <w:p>
       <w:pPr>
@@ -57,8 +54,8 @@
           <w:rFonts w:ascii="Segoe UI" w:hAnsi="Segoe UI" w:cs="Segoe UI"/>
           <w:b/>
           <w:bCs/>
-          <w:sz w:val="28"/>
-          <w:szCs w:val="28"/>
+          <w:sz w:val="24"/>
+          <w:szCs w:val="24"/>
           <w:u w:val="single"/>
         </w:rPr>
       </w:pPr>
@@ -67,8 +64,8 @@
           <w:rFonts w:ascii="Segoe UI" w:hAnsi="Segoe UI" w:cs="Segoe UI"/>
           <w:b/>
           <w:bCs/>
-          <w:sz w:val="28"/>
-          <w:szCs w:val="28"/>
+          <w:sz w:val="24"/>
+          <w:szCs w:val="24"/>
           <w:u w:val="single"/>
         </w:rPr>
         <w:t>SCRITTURA</w:t>
@@ -343,8 +340,8 @@
           <w:rFonts w:ascii="Segoe UI" w:hAnsi="Segoe UI" w:cs="Segoe UI"/>
           <w:b/>
           <w:bCs/>
-          <w:sz w:val="28"/>
-          <w:szCs w:val="28"/>
+          <w:sz w:val="24"/>
+          <w:szCs w:val="24"/>
           <w:u w:val="single"/>
         </w:rPr>
       </w:pPr>
@@ -353,8 +350,8 @@
           <w:rFonts w:ascii="Segoe UI" w:hAnsi="Segoe UI" w:cs="Segoe UI"/>
           <w:b/>
           <w:bCs/>
-          <w:sz w:val="28"/>
-          <w:szCs w:val="28"/>
+          <w:sz w:val="24"/>
+          <w:szCs w:val="24"/>
           <w:u w:val="single"/>
         </w:rPr>
         <w:t>LETTURA</w:t>
@@ -663,33 +660,27 @@
     <w:p>
       <w:pPr>
         <w:pStyle w:val="Titolo2"/>
-      </w:pPr>
-      <w:r>
         <w:rPr>
           <w:noProof/>
         </w:rPr>
-        <w:lastRenderedPageBreak/>
+      </w:pPr>
+    </w:p>
+    <w:p>
+      <w:pPr>
+        <w:pStyle w:val="Titolo2"/>
+        <w:spacing w:after="240"/>
+      </w:pPr>
+      <w:r>
+        <w:t>Tabella dei volumi e delle operazioni</w:t>
+      </w:r>
+    </w:p>
+    <w:p>
+      <w:r>
         <w:drawing>
-          <wp:anchor distT="0" distB="0" distL="114300" distR="114300" simplePos="0" relativeHeight="251661312" behindDoc="0" locked="0" layoutInCell="1" allowOverlap="1" wp14:anchorId="77E6DD95" wp14:editId="6738E655">
-            <wp:simplePos x="0" y="0"/>
-            <wp:positionH relativeFrom="column">
-              <wp:posOffset>-122457</wp:posOffset>
-            </wp:positionH>
-            <wp:positionV relativeFrom="paragraph">
-              <wp:posOffset>301771</wp:posOffset>
-            </wp:positionV>
-            <wp:extent cx="4794739" cy="2928276"/>
-            <wp:effectExtent l="0" t="0" r="6350" b="5715"/>
-            <wp:wrapThrough wrapText="bothSides">
-              <wp:wrapPolygon edited="0">
-                <wp:start x="0" y="0"/>
-                <wp:lineTo x="0" y="21502"/>
-                <wp:lineTo x="21543" y="21502"/>
-                <wp:lineTo x="21543" y="0"/>
-                <wp:lineTo x="0" y="0"/>
-              </wp:wrapPolygon>
-            </wp:wrapThrough>
-            <wp:docPr id="2" name="Immagine 2"/>
+          <wp:inline distT="0" distB="0" distL="0" distR="0" wp14:anchorId="38656BC8" wp14:editId="3DA75687">
+            <wp:extent cx="6009005" cy="4006215"/>
+            <wp:effectExtent l="0" t="0" r="0" b="0"/>
+            <wp:docPr id="9" name="Immagine 9"/>
             <wp:cNvGraphicFramePr>
               <a:graphicFrameLocks xmlns:a="http://schemas.openxmlformats.org/drawingml/2006/main" noChangeAspect="1"/>
             </wp:cNvGraphicFramePr>
@@ -697,10 +688,12 @@
               <a:graphicData uri="http://schemas.openxmlformats.org/drawingml/2006/picture">
                 <pic:pic xmlns:pic="http://schemas.openxmlformats.org/drawingml/2006/picture">
                   <pic:nvPicPr>
-                    <pic:cNvPr id="1" name=""/>
-                    <pic:cNvPicPr/>
+                    <pic:cNvPr id="0" name="Picture 3"/>
+                    <pic:cNvPicPr>
+                      <a:picLocks noChangeAspect="1" noChangeArrowheads="1"/>
+                    </pic:cNvPicPr>
                   </pic:nvPicPr>
-                  <pic:blipFill rotWithShape="1">
+                  <pic:blipFill>
                     <a:blip r:embed="rId7">
                       <a:extLst>
                         <a:ext uri="{28A0092B-C50C-407E-A947-70E740481C1C}">
@@ -708,127 +701,90 @@
                         </a:ext>
                       </a:extLst>
                     </a:blip>
-                    <a:srcRect l="5172" t="31513" r="52305" b="22315"/>
-                    <a:stretch/>
+                    <a:srcRect/>
+                    <a:stretch>
+                      <a:fillRect/>
+                    </a:stretch>
                   </pic:blipFill>
                   <pic:spPr bwMode="auto">
                     <a:xfrm>
                       <a:off x="0" y="0"/>
-                      <a:ext cx="4794739" cy="2928276"/>
+                      <a:ext cx="6009005" cy="4006215"/>
                     </a:xfrm>
                     <a:prstGeom prst="rect">
                       <a:avLst/>
                     </a:prstGeom>
+                    <a:noFill/>
                     <a:ln>
                       <a:noFill/>
                     </a:ln>
-                    <a:extLst>
-                      <a:ext uri="{53640926-AAD7-44D8-BBD7-CCE9431645EC}">
-                        <a14:shadowObscured xmlns:a14="http://schemas.microsoft.com/office/drawing/2010/main"/>
-                      </a:ext>
-                    </a:extLst>
                   </pic:spPr>
                 </pic:pic>
               </a:graphicData>
             </a:graphic>
-          </wp:anchor>
+          </wp:inline>
         </w:drawing>
       </w:r>
-      <w:r>
-        <w:t>Tabella dei volumi e delle operazioni</w:t>
-      </w:r>
-    </w:p>
-    <w:p/>
-    <w:p/>
-    <w:p>
-      <w:pPr>
-        <w:spacing w:after="0" w:line="276" w:lineRule="auto"/>
-        <w:rPr>
-          <w:rFonts w:ascii="Segoe UI" w:hAnsi="Segoe UI" w:cs="Segoe UI"/>
-          <w:sz w:val="28"/>
-          <w:szCs w:val="28"/>
-        </w:rPr>
-      </w:pPr>
-    </w:p>
-    <w:p>
-      <w:pPr>
-        <w:spacing w:after="0" w:line="276" w:lineRule="auto"/>
-        <w:rPr>
-          <w:rFonts w:ascii="Segoe UI" w:hAnsi="Segoe UI" w:cs="Segoe UI"/>
-          <w:sz w:val="28"/>
-          <w:szCs w:val="28"/>
-        </w:rPr>
-      </w:pPr>
-    </w:p>
-    <w:p>
-      <w:pPr>
-        <w:spacing w:after="0" w:line="276" w:lineRule="auto"/>
-        <w:rPr>
-          <w:rFonts w:ascii="Segoe UI" w:hAnsi="Segoe UI" w:cs="Segoe UI"/>
-          <w:sz w:val="28"/>
-          <w:szCs w:val="28"/>
-        </w:rPr>
-      </w:pPr>
-    </w:p>
-    <w:p>
-      <w:pPr>
-        <w:spacing w:after="0" w:line="276" w:lineRule="auto"/>
-        <w:rPr>
-          <w:rFonts w:ascii="Segoe UI" w:hAnsi="Segoe UI" w:cs="Segoe UI"/>
-          <w:sz w:val="28"/>
-          <w:szCs w:val="28"/>
-        </w:rPr>
-      </w:pPr>
-    </w:p>
-    <w:p>
-      <w:pPr>
-        <w:spacing w:after="0" w:line="276" w:lineRule="auto"/>
-        <w:rPr>
-          <w:rFonts w:ascii="Segoe UI" w:hAnsi="Segoe UI" w:cs="Segoe UI"/>
-          <w:sz w:val="28"/>
-          <w:szCs w:val="28"/>
-        </w:rPr>
-      </w:pPr>
-    </w:p>
-    <w:p>
-      <w:pPr>
-        <w:spacing w:after="0" w:line="276" w:lineRule="auto"/>
-        <w:rPr>
-          <w:rFonts w:ascii="Segoe UI" w:hAnsi="Segoe UI" w:cs="Segoe UI"/>
-          <w:sz w:val="28"/>
-          <w:szCs w:val="28"/>
-        </w:rPr>
-      </w:pPr>
-    </w:p>
-    <w:p>
-      <w:pPr>
-        <w:spacing w:after="0" w:line="276" w:lineRule="auto"/>
-        <w:rPr>
-          <w:rFonts w:ascii="Segoe UI" w:hAnsi="Segoe UI" w:cs="Segoe UI"/>
-          <w:sz w:val="28"/>
-          <w:szCs w:val="28"/>
-        </w:rPr>
-      </w:pPr>
-    </w:p>
-    <w:p>
-      <w:pPr>
-        <w:spacing w:after="0" w:line="276" w:lineRule="auto"/>
-        <w:rPr>
-          <w:rFonts w:ascii="Segoe UI" w:hAnsi="Segoe UI" w:cs="Segoe UI"/>
-          <w:sz w:val="28"/>
-          <w:szCs w:val="28"/>
-        </w:rPr>
-      </w:pPr>
-    </w:p>
-    <w:p>
-      <w:pPr>
-        <w:spacing w:after="0" w:line="276" w:lineRule="auto"/>
-        <w:rPr>
-          <w:rFonts w:ascii="Segoe UI" w:hAnsi="Segoe UI" w:cs="Segoe UI"/>
-          <w:sz w:val="28"/>
-          <w:szCs w:val="28"/>
-        </w:rPr>
-      </w:pPr>
+    </w:p>
+    <w:p>
+      <w:pPr>
+        <w:spacing w:after="0" w:line="276" w:lineRule="auto"/>
+        <w:rPr>
+          <w:rFonts w:ascii="Segoe UI" w:hAnsi="Segoe UI" w:cs="Segoe UI"/>
+          <w:sz w:val="24"/>
+          <w:szCs w:val="24"/>
+        </w:rPr>
+      </w:pPr>
+      <w:r>
+        <w:drawing>
+          <wp:inline distT="0" distB="0" distL="0" distR="0" wp14:anchorId="13A32A2D" wp14:editId="514E7C9B">
+            <wp:extent cx="4219575" cy="2105025"/>
+            <wp:effectExtent l="0" t="0" r="9525" b="9525"/>
+            <wp:docPr id="8" name="Immagine 8"/>
+            <wp:cNvGraphicFramePr>
+              <a:graphicFrameLocks xmlns:a="http://schemas.openxmlformats.org/drawingml/2006/main" noChangeAspect="1"/>
+            </wp:cNvGraphicFramePr>
+            <a:graphic xmlns:a="http://schemas.openxmlformats.org/drawingml/2006/main">
+              <a:graphicData uri="http://schemas.openxmlformats.org/drawingml/2006/picture">
+                <pic:pic xmlns:pic="http://schemas.openxmlformats.org/drawingml/2006/picture">
+                  <pic:nvPicPr>
+                    <pic:cNvPr id="0" name="Picture 2"/>
+                    <pic:cNvPicPr>
+                      <a:picLocks noChangeAspect="1" noChangeArrowheads="1"/>
+                    </pic:cNvPicPr>
+                  </pic:nvPicPr>
+                  <pic:blipFill>
+                    <a:blip r:embed="rId8">
+                      <a:extLst>
+                        <a:ext uri="{28A0092B-C50C-407E-A947-70E740481C1C}">
+                          <a14:useLocalDpi xmlns:a14="http://schemas.microsoft.com/office/drawing/2010/main" val="0"/>
+                        </a:ext>
+                      </a:extLst>
+                    </a:blip>
+                    <a:srcRect/>
+                    <a:stretch>
+                      <a:fillRect/>
+                    </a:stretch>
+                  </pic:blipFill>
+                  <pic:spPr bwMode="auto">
+                    <a:xfrm>
+                      <a:off x="0" y="0"/>
+                      <a:ext cx="4219575" cy="2105025"/>
+                    </a:xfrm>
+                    <a:prstGeom prst="rect">
+                      <a:avLst/>
+                    </a:prstGeom>
+                    <a:noFill/>
+                    <a:ln>
+                      <a:noFill/>
+                    </a:ln>
+                  </pic:spPr>
+                </pic:pic>
+              </a:graphicData>
+            </a:graphic>
+          </wp:inline>
+        </w:drawing>
+      </w:r>
     </w:p>
     <w:p>
       <w:pPr>
@@ -836,6 +792,7 @@
         <w:spacing w:line="276" w:lineRule="auto"/>
       </w:pPr>
       <w:r>
+        <w:lastRenderedPageBreak/>
         <w:t>Rimozione generalizzazioni</w:t>
       </w:r>
     </w:p>
@@ -875,7 +832,7 @@
                     <pic:cNvPicPr/>
                   </pic:nvPicPr>
                   <pic:blipFill rotWithShape="1">
-                    <a:blip r:embed="rId8" cstate="print">
+                    <a:blip r:embed="rId9" cstate="print">
                       <a:extLst>
                         <a:ext uri="{28A0092B-C50C-407E-A947-70E740481C1C}">
                           <a14:useLocalDpi xmlns:a14="http://schemas.microsoft.com/office/drawing/2010/main" val="0"/>
@@ -1025,7 +982,70 @@
         <w:t>: un addetto alle pulizie che visita un esemplare)</w:t>
       </w:r>
       <w:r>
-        <w:t xml:space="preserve">                                                                                                                                                                                                                                                                                                                                                                                                                                                                                                                                                                                                                                                                                                                                                                                                                                                                                                                                                                                                                                                                                                                                                                                                                                                                                                                                                                                                                                                                                                                                                                                                                                                                                                                                                                                                                                                                                                                                                                                                                                                                                                                                                                                                                                                                                                 </w:t>
+        <w:t xml:space="preserve">                         </w:t>
+      </w:r>
+    </w:p>
+    <w:p>
+      <w:pPr>
+        <w:spacing w:line="276" w:lineRule="auto"/>
+        <w:jc w:val="both"/>
+      </w:pPr>
+    </w:p>
+    <w:p>
+      <w:pPr>
+        <w:spacing w:line="276" w:lineRule="auto"/>
+        <w:jc w:val="both"/>
+      </w:pPr>
+    </w:p>
+    <w:p>
+      <w:pPr>
+        <w:spacing w:line="276" w:lineRule="auto"/>
+        <w:jc w:val="both"/>
+      </w:pPr>
+    </w:p>
+    <w:p>
+      <w:pPr>
+        <w:spacing w:line="276" w:lineRule="auto"/>
+        <w:jc w:val="both"/>
+      </w:pPr>
+    </w:p>
+    <w:p>
+      <w:pPr>
+        <w:spacing w:line="276" w:lineRule="auto"/>
+        <w:jc w:val="both"/>
+      </w:pPr>
+    </w:p>
+    <w:p>
+      <w:pPr>
+        <w:spacing w:line="276" w:lineRule="auto"/>
+        <w:jc w:val="both"/>
+      </w:pPr>
+    </w:p>
+    <w:p>
+      <w:pPr>
+        <w:spacing w:line="276" w:lineRule="auto"/>
+        <w:jc w:val="both"/>
+      </w:pPr>
+    </w:p>
+    <w:p>
+      <w:pPr>
+        <w:spacing w:line="276" w:lineRule="auto"/>
+        <w:jc w:val="both"/>
+      </w:pPr>
+    </w:p>
+    <w:p>
+      <w:pPr>
+        <w:spacing w:line="276" w:lineRule="auto"/>
+        <w:jc w:val="both"/>
+      </w:pPr>
+    </w:p>
+    <w:p>
+      <w:pPr>
+        <w:spacing w:line="276" w:lineRule="auto"/>
+        <w:jc w:val="both"/>
+      </w:pPr>
+      <w:r>
+        <w:t xml:space="preserve">                                                                                                                                                                                                                                                                                                                                                                                                                                                                                                                                                                                                                                                                                                                                                                                                                                                                                                                                                                                                                                                                                                                                                                                                                                                                                                                                                                                                                                                                                                                                                                                                                                                                                                                                                                                                                                                                                                                                                                                                                                                                                                                                                                                                                                                                        </w:t>
       </w:r>
     </w:p>
     <w:p>
@@ -1109,7 +1129,7 @@
                     <pic:cNvPicPr/>
                   </pic:nvPicPr>
                   <pic:blipFill rotWithShape="1">
-                    <a:blip r:embed="rId9" cstate="print">
+                    <a:blip r:embed="rId10" cstate="print">
                       <a:extLst>
                         <a:ext uri="{28A0092B-C50C-407E-A947-70E740481C1C}">
                           <a14:useLocalDpi xmlns:a14="http://schemas.microsoft.com/office/drawing/2010/main" val="0"/>
@@ -1231,7 +1251,7 @@
               </wp:anchor>
             </w:drawing>
           </mc:Choice>
-          <mc:Fallback>
+          <mc:Fallback xmlns:w16="http://schemas.microsoft.com/office/word/2018/wordml" xmlns:w16cex="http://schemas.microsoft.com/office/word/2018/wordml/cex">
             <w:pict>
               <v:shapetype w14:anchorId="78F10F81" id="_x0000_t68" coordsize="21600,21600" o:spt="68" adj="5400,5400" path="m0@0l@1@0@1,21600@2,21600@2@0,21600@0,10800,xe">
                 <v:stroke joinstyle="miter"/>
@@ -1302,7 +1322,7 @@
                     <pic:cNvPicPr/>
                   </pic:nvPicPr>
                   <pic:blipFill rotWithShape="1">
-                    <a:blip r:embed="rId10" cstate="print">
+                    <a:blip r:embed="rId11" cstate="print">
                       <a:extLst>
                         <a:ext uri="{28A0092B-C50C-407E-A947-70E740481C1C}">
                           <a14:useLocalDpi xmlns:a14="http://schemas.microsoft.com/office/drawing/2010/main" val="0"/>
@@ -1339,6 +1359,137 @@
     <w:p>
       <w:pPr>
         <w:spacing w:line="276" w:lineRule="auto"/>
+        <w:jc w:val="center"/>
+        <w:rPr>
+          <w:b/>
+          <w:bCs/>
+        </w:rPr>
+      </w:pPr>
+    </w:p>
+    <w:p>
+      <w:pPr>
+        <w:spacing w:line="276" w:lineRule="auto"/>
+        <w:jc w:val="center"/>
+        <w:rPr>
+          <w:b/>
+          <w:bCs/>
+        </w:rPr>
+      </w:pPr>
+    </w:p>
+    <w:p>
+      <w:pPr>
+        <w:spacing w:line="276" w:lineRule="auto"/>
+        <w:jc w:val="center"/>
+        <w:rPr>
+          <w:b/>
+          <w:bCs/>
+        </w:rPr>
+      </w:pPr>
+    </w:p>
+    <w:p>
+      <w:pPr>
+        <w:spacing w:line="276" w:lineRule="auto"/>
+        <w:jc w:val="center"/>
+        <w:rPr>
+          <w:b/>
+          <w:bCs/>
+        </w:rPr>
+      </w:pPr>
+    </w:p>
+    <w:p>
+      <w:pPr>
+        <w:spacing w:line="276" w:lineRule="auto"/>
+        <w:jc w:val="center"/>
+        <w:rPr>
+          <w:b/>
+          <w:bCs/>
+        </w:rPr>
+      </w:pPr>
+    </w:p>
+    <w:p>
+      <w:pPr>
+        <w:spacing w:line="276" w:lineRule="auto"/>
+        <w:jc w:val="center"/>
+        <w:rPr>
+          <w:b/>
+          <w:bCs/>
+        </w:rPr>
+      </w:pPr>
+    </w:p>
+    <w:p>
+      <w:pPr>
+        <w:spacing w:line="276" w:lineRule="auto"/>
+        <w:jc w:val="center"/>
+        <w:rPr>
+          <w:b/>
+          <w:bCs/>
+        </w:rPr>
+      </w:pPr>
+    </w:p>
+    <w:p>
+      <w:pPr>
+        <w:spacing w:line="276" w:lineRule="auto"/>
+        <w:jc w:val="center"/>
+        <w:rPr>
+          <w:b/>
+          <w:bCs/>
+        </w:rPr>
+      </w:pPr>
+    </w:p>
+    <w:p>
+      <w:pPr>
+        <w:spacing w:line="276" w:lineRule="auto"/>
+        <w:jc w:val="center"/>
+        <w:rPr>
+          <w:b/>
+          <w:bCs/>
+        </w:rPr>
+      </w:pPr>
+    </w:p>
+    <w:p>
+      <w:pPr>
+        <w:spacing w:line="276" w:lineRule="auto"/>
+        <w:jc w:val="center"/>
+        <w:rPr>
+          <w:b/>
+          <w:bCs/>
+        </w:rPr>
+      </w:pPr>
+    </w:p>
+    <w:p>
+      <w:pPr>
+        <w:spacing w:line="276" w:lineRule="auto"/>
+        <w:jc w:val="center"/>
+        <w:rPr>
+          <w:b/>
+          <w:bCs/>
+        </w:rPr>
+      </w:pPr>
+    </w:p>
+    <w:p>
+      <w:pPr>
+        <w:spacing w:line="276" w:lineRule="auto"/>
+        <w:jc w:val="center"/>
+        <w:rPr>
+          <w:b/>
+          <w:bCs/>
+        </w:rPr>
+      </w:pPr>
+    </w:p>
+    <w:p>
+      <w:pPr>
+        <w:spacing w:line="276" w:lineRule="auto"/>
+        <w:jc w:val="center"/>
+        <w:rPr>
+          <w:b/>
+          <w:bCs/>
+        </w:rPr>
+      </w:pPr>
+    </w:p>
+    <w:p>
+      <w:pPr>
+        <w:spacing w:line="276" w:lineRule="auto"/>
+        <w:jc w:val="center"/>
         <w:rPr>
           <w:b/>
           <w:bCs/>
@@ -1354,6 +1505,7 @@
         </w:rPr>
       </w:pPr>
       <w:r>
+        <w:lastRenderedPageBreak/>
         <w:t xml:space="preserve">Analisi delle </w:t>
       </w:r>
       <w:r>
@@ -1598,7 +1750,6 @@
           <w:sz w:val="24"/>
           <w:szCs w:val="24"/>
         </w:rPr>
-        <w:lastRenderedPageBreak/>
         <w:t>Si suppone che il numero di istanze presenti nel database dell’entità ESEMPLARE siano molto superiori al numero di istanze di ABITAZIONE, di conseguenza la ridondanza dell’attributo non causa un eccessivo spreco di memoria secondaria</w:t>
       </w:r>
     </w:p>
@@ -1828,113 +1979,6 @@
         <w:jc w:val="both"/>
         <w:rPr>
           <w:rFonts w:ascii="Segoe UI" w:hAnsi="Segoe UI" w:cs="Segoe UI"/>
-          <w:b/>
-          <w:bCs/>
-          <w:sz w:val="24"/>
-          <w:szCs w:val="24"/>
-        </w:rPr>
-      </w:pPr>
-      <w:r>
-        <w:rPr>
-          <w:rFonts w:ascii="Segoe UI" w:hAnsi="Segoe UI" w:cs="Segoe UI"/>
-          <w:b/>
-          <w:bCs/>
-          <w:sz w:val="24"/>
-          <w:szCs w:val="24"/>
-        </w:rPr>
-        <w:t>Relazione assegnato</w:t>
-      </w:r>
-    </w:p>
-    <w:p>
-      <w:pPr>
-        <w:spacing w:after="0" w:line="276" w:lineRule="auto"/>
-        <w:jc w:val="both"/>
-        <w:rPr>
-          <w:rFonts w:ascii="Segoe UI" w:hAnsi="Segoe UI" w:cs="Segoe UI"/>
-          <w:sz w:val="24"/>
-          <w:szCs w:val="24"/>
-        </w:rPr>
-      </w:pPr>
-      <w:r>
-        <w:rPr>
-          <w:rFonts w:ascii="Segoe UI" w:hAnsi="Segoe UI" w:cs="Segoe UI"/>
-          <w:sz w:val="24"/>
-          <w:szCs w:val="24"/>
-        </w:rPr>
-        <w:t xml:space="preserve">La relazione assegnato </w:t>
-      </w:r>
-      <w:r>
-        <w:rPr>
-          <w:rFonts w:ascii="Segoe UI" w:hAnsi="Segoe UI" w:cs="Segoe UI"/>
-          <w:sz w:val="24"/>
-          <w:szCs w:val="24"/>
-        </w:rPr>
-        <w:t>è</w:t>
-      </w:r>
-      <w:r>
-        <w:rPr>
-          <w:rFonts w:ascii="Segoe UI" w:hAnsi="Segoe UI" w:cs="Segoe UI"/>
-          <w:sz w:val="24"/>
-          <w:szCs w:val="24"/>
-        </w:rPr>
-        <w:t xml:space="preserve"> ridondante in quanto </w:t>
-      </w:r>
-      <w:r>
-        <w:rPr>
-          <w:rFonts w:ascii="Segoe UI" w:hAnsi="Segoe UI" w:cs="Segoe UI"/>
-          <w:sz w:val="24"/>
-          <w:szCs w:val="24"/>
-        </w:rPr>
-        <w:t>risulta possibile ricavare l’informazione relativa al genere assegnato ad un’abitazione controllando a quale genere appartengono gli animali contenuti nelle sue gabbie.</w:t>
-      </w:r>
-    </w:p>
-    <w:p>
-      <w:pPr>
-        <w:spacing w:after="0" w:line="276" w:lineRule="auto"/>
-        <w:jc w:val="both"/>
-        <w:rPr>
-          <w:rFonts w:ascii="Segoe UI" w:hAnsi="Segoe UI" w:cs="Segoe UI"/>
-          <w:sz w:val="24"/>
-          <w:szCs w:val="24"/>
-        </w:rPr>
-      </w:pPr>
-      <w:r>
-        <w:rPr>
-          <w:rFonts w:ascii="Segoe UI" w:hAnsi="Segoe UI" w:cs="Segoe UI"/>
-          <w:sz w:val="24"/>
-          <w:szCs w:val="24"/>
-        </w:rPr>
-        <w:t>Si considera opportuno mantenere la relazione assegnato in quanto l’operazione di lettura di quale genere sia assegnato ad una determinata abitazione risulta effettuato ogni qualvolta si voglia inserire/spostare un esemplare in una gabbia (operazione eseguita frequentemente).</w:t>
-      </w:r>
-    </w:p>
-    <w:p>
-      <w:pPr>
-        <w:spacing w:after="0" w:line="276" w:lineRule="auto"/>
-        <w:jc w:val="both"/>
-        <w:rPr>
-          <w:rFonts w:ascii="Segoe UI" w:hAnsi="Segoe UI" w:cs="Segoe UI"/>
-          <w:sz w:val="24"/>
-          <w:szCs w:val="24"/>
-        </w:rPr>
-      </w:pPr>
-    </w:p>
-    <w:p>
-      <w:pPr>
-        <w:spacing w:after="0" w:line="276" w:lineRule="auto"/>
-        <w:jc w:val="both"/>
-        <w:rPr>
-          <w:rFonts w:ascii="Segoe UI" w:hAnsi="Segoe UI" w:cs="Segoe UI"/>
-          <w:sz w:val="24"/>
-          <w:szCs w:val="24"/>
-        </w:rPr>
-      </w:pPr>
-    </w:p>
-    <w:p>
-      <w:pPr>
-        <w:spacing w:after="0" w:line="276" w:lineRule="auto"/>
-        <w:jc w:val="both"/>
-        <w:rPr>
-          <w:rFonts w:ascii="Segoe UI" w:hAnsi="Segoe UI" w:cs="Segoe UI"/>
           <w:sz w:val="24"/>
           <w:szCs w:val="24"/>
         </w:rPr>
@@ -1948,10 +1992,23 @@
         <w:jc w:val="both"/>
         <w:rPr>
           <w:rFonts w:ascii="Segoe UI" w:hAnsi="Segoe UI" w:cs="Segoe UI"/>
-          <w:sz w:val="24"/>
-          <w:szCs w:val="24"/>
-        </w:rPr>
-      </w:pPr>
+          <w:b/>
+          <w:bCs/>
+          <w:sz w:val="24"/>
+          <w:szCs w:val="24"/>
+        </w:rPr>
+      </w:pPr>
+      <w:r>
+        <w:rPr>
+          <w:rFonts w:ascii="Segoe UI" w:hAnsi="Segoe UI" w:cs="Segoe UI"/>
+          <w:b/>
+          <w:bCs/>
+          <w:sz w:val="24"/>
+          <w:szCs w:val="24"/>
+        </w:rPr>
+        <w:lastRenderedPageBreak/>
+        <w:t>Relazione assegnato</w:t>
+      </w:r>
     </w:p>
     <w:p>
       <w:pPr>
@@ -1963,6 +2020,38 @@
           <w:szCs w:val="24"/>
         </w:rPr>
       </w:pPr>
+      <w:r>
+        <w:rPr>
+          <w:rFonts w:ascii="Segoe UI" w:hAnsi="Segoe UI" w:cs="Segoe UI"/>
+          <w:sz w:val="24"/>
+          <w:szCs w:val="24"/>
+        </w:rPr>
+        <w:t xml:space="preserve">La relazione assegnato </w:t>
+      </w:r>
+      <w:r>
+        <w:rPr>
+          <w:rFonts w:ascii="Segoe UI" w:hAnsi="Segoe UI" w:cs="Segoe UI"/>
+          <w:sz w:val="24"/>
+          <w:szCs w:val="24"/>
+        </w:rPr>
+        <w:t>è</w:t>
+      </w:r>
+      <w:r>
+        <w:rPr>
+          <w:rFonts w:ascii="Segoe UI" w:hAnsi="Segoe UI" w:cs="Segoe UI"/>
+          <w:sz w:val="24"/>
+          <w:szCs w:val="24"/>
+        </w:rPr>
+        <w:t xml:space="preserve"> ridondante in quanto </w:t>
+      </w:r>
+      <w:r>
+        <w:rPr>
+          <w:rFonts w:ascii="Segoe UI" w:hAnsi="Segoe UI" w:cs="Segoe UI"/>
+          <w:sz w:val="24"/>
+          <w:szCs w:val="24"/>
+        </w:rPr>
+        <w:t>risulta possibile ricavare l’informazione relativa al genere assegnato ad un’abitazione controllando a quale genere appartengono gli animali contenuti nelle sue gabbie.</w:t>
+      </w:r>
     </w:p>
     <w:p>
       <w:pPr>
@@ -1970,6 +2059,80 @@
         <w:jc w:val="both"/>
         <w:rPr>
           <w:rFonts w:ascii="Segoe UI" w:hAnsi="Segoe UI" w:cs="Segoe UI"/>
+          <w:sz w:val="24"/>
+          <w:szCs w:val="24"/>
+        </w:rPr>
+      </w:pPr>
+      <w:r>
+        <w:rPr>
+          <w:rFonts w:ascii="Segoe UI" w:hAnsi="Segoe UI" w:cs="Segoe UI"/>
+          <w:sz w:val="24"/>
+          <w:szCs w:val="24"/>
+        </w:rPr>
+        <w:t>Si considera opportuno mantenere la relazione assegnato in quanto l’operazione di lettura di quale genere sia assegnato ad una determinata abitazione risulta effettuato ogni qualvolta si voglia inserire/spostare un esemplare in una gabbia (operazione eseguita frequentemente).</w:t>
+      </w:r>
+    </w:p>
+    <w:p>
+      <w:pPr>
+        <w:spacing w:after="0" w:line="276" w:lineRule="auto"/>
+        <w:jc w:val="both"/>
+        <w:rPr>
+          <w:rFonts w:ascii="Segoe UI" w:hAnsi="Segoe UI" w:cs="Segoe UI"/>
+          <w:sz w:val="24"/>
+          <w:szCs w:val="24"/>
+        </w:rPr>
+      </w:pPr>
+    </w:p>
+    <w:p>
+      <w:pPr>
+        <w:spacing w:after="0" w:line="276" w:lineRule="auto"/>
+        <w:jc w:val="both"/>
+        <w:rPr>
+          <w:rFonts w:ascii="Segoe UI" w:hAnsi="Segoe UI" w:cs="Segoe UI"/>
+          <w:sz w:val="24"/>
+          <w:szCs w:val="24"/>
+        </w:rPr>
+      </w:pPr>
+    </w:p>
+    <w:p>
+      <w:pPr>
+        <w:spacing w:after="0" w:line="276" w:lineRule="auto"/>
+        <w:jc w:val="both"/>
+        <w:rPr>
+          <w:rFonts w:ascii="Segoe UI" w:hAnsi="Segoe UI" w:cs="Segoe UI"/>
+          <w:sz w:val="24"/>
+          <w:szCs w:val="24"/>
+        </w:rPr>
+      </w:pPr>
+    </w:p>
+    <w:p>
+      <w:pPr>
+        <w:spacing w:after="0" w:line="276" w:lineRule="auto"/>
+        <w:jc w:val="both"/>
+        <w:rPr>
+          <w:rFonts w:ascii="Segoe UI" w:hAnsi="Segoe UI" w:cs="Segoe UI"/>
+          <w:sz w:val="24"/>
+          <w:szCs w:val="24"/>
+        </w:rPr>
+      </w:pPr>
+    </w:p>
+    <w:p>
+      <w:pPr>
+        <w:spacing w:after="0" w:line="276" w:lineRule="auto"/>
+        <w:jc w:val="both"/>
+        <w:rPr>
+          <w:rFonts w:ascii="Segoe UI" w:hAnsi="Segoe UI" w:cs="Segoe UI"/>
+          <w:sz w:val="24"/>
+          <w:szCs w:val="24"/>
+        </w:rPr>
+      </w:pPr>
+    </w:p>
+    <w:p>
+      <w:pPr>
+        <w:spacing w:after="0" w:line="276" w:lineRule="auto"/>
+        <w:jc w:val="both"/>
+        <w:rPr>
+          <w:rFonts w:ascii="Segoe UI" w:hAnsi="Segoe UI" w:cs="Segoe UI"/>
           <w:b/>
           <w:bCs/>
           <w:sz w:val="24"/>
@@ -1978,7 +2141,7 @@
       </w:pPr>
     </w:p>
     <w:sectPr>
-      <w:headerReference w:type="default" r:id="rId11"/>
+      <w:headerReference w:type="default" r:id="rId12"/>
       <w:pgSz w:w="11906" w:h="16838"/>
       <w:pgMar w:top="1417" w:right="1134" w:bottom="1134" w:left="1134" w:header="708" w:footer="708" w:gutter="0"/>
       <w:cols w:space="708"/>
@@ -1989,7 +2152,7 @@
 </file>
 
 <file path=word/endnotes.xml><?xml version="1.0" encoding="utf-8"?>
-<w:endnotes xmlns:wpc="http://schemas.microsoft.com/office/word/2010/wordprocessingCanvas" xmlns:cx="http://schemas.microsoft.com/office/drawing/2014/chartex" xmlns:cx1="http://schemas.microsoft.com/office/drawing/2015/9/8/chartex" xmlns:cx2="http://schemas.microsoft.com/office/drawing/2015/10/21/chartex" xmlns:cx3="http://schemas.microsoft.com/office/drawing/2016/5/9/chartex" xmlns:cx4="http://schemas.microsoft.com/office/drawing/2016/5/10/chartex" xmlns:cx5="http://schemas.microsoft.com/office/drawing/2016/5/11/chartex" xmlns:cx6="http://schemas.microsoft.com/office/drawing/2016/5/12/chartex" xmlns:cx7="http://schemas.microsoft.com/office/drawing/2016/5/13/chartex" xmlns:cx8="http://schemas.microsoft.com/office/drawing/2016/5/14/chartex" xmlns:mc="http://schemas.openxmlformats.org/markup-compatibility/2006" xmlns:aink="http://schemas.microsoft.com/office/drawing/2016/ink" xmlns:am3d="http://schemas.microsoft.com/office/drawing/2017/model3d" xmlns:o="urn:schemas-microsoft-com:office:office" xmlns:r="http://schemas.openxmlformats.org/officeDocument/2006/relationships" xmlns:m="http://schemas.openxmlformats.org/officeDocument/2006/math" xmlns:v="urn:schemas-microsoft-com:vml" xmlns:wp14="http://schemas.microsoft.com/office/word/2010/wordprocessingDrawing" xmlns:wp="http://schemas.openxmlformats.org/drawingml/2006/wordprocessingDrawing" xmlns:w10="urn:schemas-microsoft-com:office:word" xmlns:w="http://schemas.openxmlformats.org/wordprocessingml/2006/main" xmlns:w14="http://schemas.microsoft.com/office/word/2010/wordml" xmlns:w15="http://schemas.microsoft.com/office/word/2012/wordml" xmlns:w16cex="http://schemas.microsoft.com/office/word/2018/wordml/cex" xmlns:w16cid="http://schemas.microsoft.com/office/word/2016/wordml/cid" xmlns:w16="http://schemas.microsoft.com/office/word/2018/wordml" xmlns:w16se="http://schemas.microsoft.com/office/word/2015/wordml/symex" xmlns:wpg="http://schemas.microsoft.com/office/word/2010/wordprocessingGroup" xmlns:wpi="http://schemas.microsoft.com/office/word/2010/wordprocessingInk" xmlns:wne="http://schemas.microsoft.com/office/word/2006/wordml" xmlns:wps="http://schemas.microsoft.com/office/word/2010/wordprocessingShape" mc:Ignorable="w14 w15 w16se w16cid w16 w16cex wp14">
+<w:endnotes xmlns:wpc="http://schemas.microsoft.com/office/word/2010/wordprocessingCanvas" xmlns:cx="http://schemas.microsoft.com/office/drawing/2014/chartex" xmlns:cx1="http://schemas.microsoft.com/office/drawing/2015/9/8/chartex" xmlns:cx2="http://schemas.microsoft.com/office/drawing/2015/10/21/chartex" xmlns:cx3="http://schemas.microsoft.com/office/drawing/2016/5/9/chartex" xmlns:cx4="http://schemas.microsoft.com/office/drawing/2016/5/10/chartex" xmlns:cx5="http://schemas.microsoft.com/office/drawing/2016/5/11/chartex" xmlns:cx6="http://schemas.microsoft.com/office/drawing/2016/5/12/chartex" xmlns:cx7="http://schemas.microsoft.com/office/drawing/2016/5/13/chartex" xmlns:cx8="http://schemas.microsoft.com/office/drawing/2016/5/14/chartex" xmlns:mc="http://schemas.openxmlformats.org/markup-compatibility/2006" xmlns:aink="http://schemas.microsoft.com/office/drawing/2016/ink" xmlns:am3d="http://schemas.microsoft.com/office/drawing/2017/model3d" xmlns:o="urn:schemas-microsoft-com:office:office" xmlns:r="http://schemas.openxmlformats.org/officeDocument/2006/relationships" xmlns:m="http://schemas.openxmlformats.org/officeDocument/2006/math" xmlns:v="urn:schemas-microsoft-com:vml" xmlns:wp14="http://schemas.microsoft.com/office/word/2010/wordprocessingDrawing" xmlns:wp="http://schemas.openxmlformats.org/drawingml/2006/wordprocessingDrawing" xmlns:w10="urn:schemas-microsoft-com:office:word" xmlns:w="http://schemas.openxmlformats.org/wordprocessingml/2006/main" xmlns:w14="http://schemas.microsoft.com/office/word/2010/wordml" xmlns:w15="http://schemas.microsoft.com/office/word/2012/wordml" xmlns:w16cid="http://schemas.microsoft.com/office/word/2016/wordml/cid" xmlns:w16se="http://schemas.microsoft.com/office/word/2015/wordml/symex" xmlns:wpg="http://schemas.microsoft.com/office/word/2010/wordprocessingGroup" xmlns:wpi="http://schemas.microsoft.com/office/word/2010/wordprocessingInk" xmlns:wne="http://schemas.microsoft.com/office/word/2006/wordml" xmlns:wps="http://schemas.microsoft.com/office/word/2010/wordprocessingShape" mc:Ignorable="w14 w15 w16se w16cid wp14">
   <w:endnote w:type="separator" w:id="-1">
     <w:p>
       <w:pPr>
@@ -2014,7 +2177,7 @@
 </file>
 
 <file path=word/footnotes.xml><?xml version="1.0" encoding="utf-8"?>
-<w:footnotes xmlns:wpc="http://schemas.microsoft.com/office/word/2010/wordprocessingCanvas" xmlns:cx="http://schemas.microsoft.com/office/drawing/2014/chartex" xmlns:cx1="http://schemas.microsoft.com/office/drawing/2015/9/8/chartex" xmlns:cx2="http://schemas.microsoft.com/office/drawing/2015/10/21/chartex" xmlns:cx3="http://schemas.microsoft.com/office/drawing/2016/5/9/chartex" xmlns:cx4="http://schemas.microsoft.com/office/drawing/2016/5/10/chartex" xmlns:cx5="http://schemas.microsoft.com/office/drawing/2016/5/11/chartex" xmlns:cx6="http://schemas.microsoft.com/office/drawing/2016/5/12/chartex" xmlns:cx7="http://schemas.microsoft.com/office/drawing/2016/5/13/chartex" xmlns:cx8="http://schemas.microsoft.com/office/drawing/2016/5/14/chartex" xmlns:mc="http://schemas.openxmlformats.org/markup-compatibility/2006" xmlns:aink="http://schemas.microsoft.com/office/drawing/2016/ink" xmlns:am3d="http://schemas.microsoft.com/office/drawing/2017/model3d" xmlns:o="urn:schemas-microsoft-com:office:office" xmlns:r="http://schemas.openxmlformats.org/officeDocument/2006/relationships" xmlns:m="http://schemas.openxmlformats.org/officeDocument/2006/math" xmlns:v="urn:schemas-microsoft-com:vml" xmlns:wp14="http://schemas.microsoft.com/office/word/2010/wordprocessingDrawing" xmlns:wp="http://schemas.openxmlformats.org/drawingml/2006/wordprocessingDrawing" xmlns:w10="urn:schemas-microsoft-com:office:word" xmlns:w="http://schemas.openxmlformats.org/wordprocessingml/2006/main" xmlns:w14="http://schemas.microsoft.com/office/word/2010/wordml" xmlns:w15="http://schemas.microsoft.com/office/word/2012/wordml" xmlns:w16cex="http://schemas.microsoft.com/office/word/2018/wordml/cex" xmlns:w16cid="http://schemas.microsoft.com/office/word/2016/wordml/cid" xmlns:w16="http://schemas.microsoft.com/office/word/2018/wordml" xmlns:w16se="http://schemas.microsoft.com/office/word/2015/wordml/symex" xmlns:wpg="http://schemas.microsoft.com/office/word/2010/wordprocessingGroup" xmlns:wpi="http://schemas.microsoft.com/office/word/2010/wordprocessingInk" xmlns:wne="http://schemas.microsoft.com/office/word/2006/wordml" xmlns:wps="http://schemas.microsoft.com/office/word/2010/wordprocessingShape" mc:Ignorable="w14 w15 w16se w16cid w16 w16cex wp14">
+<w:footnotes xmlns:wpc="http://schemas.microsoft.com/office/word/2010/wordprocessingCanvas" xmlns:cx="http://schemas.microsoft.com/office/drawing/2014/chartex" xmlns:cx1="http://schemas.microsoft.com/office/drawing/2015/9/8/chartex" xmlns:cx2="http://schemas.microsoft.com/office/drawing/2015/10/21/chartex" xmlns:cx3="http://schemas.microsoft.com/office/drawing/2016/5/9/chartex" xmlns:cx4="http://schemas.microsoft.com/office/drawing/2016/5/10/chartex" xmlns:cx5="http://schemas.microsoft.com/office/drawing/2016/5/11/chartex" xmlns:cx6="http://schemas.microsoft.com/office/drawing/2016/5/12/chartex" xmlns:cx7="http://schemas.microsoft.com/office/drawing/2016/5/13/chartex" xmlns:cx8="http://schemas.microsoft.com/office/drawing/2016/5/14/chartex" xmlns:mc="http://schemas.openxmlformats.org/markup-compatibility/2006" xmlns:aink="http://schemas.microsoft.com/office/drawing/2016/ink" xmlns:am3d="http://schemas.microsoft.com/office/drawing/2017/model3d" xmlns:o="urn:schemas-microsoft-com:office:office" xmlns:r="http://schemas.openxmlformats.org/officeDocument/2006/relationships" xmlns:m="http://schemas.openxmlformats.org/officeDocument/2006/math" xmlns:v="urn:schemas-microsoft-com:vml" xmlns:wp14="http://schemas.microsoft.com/office/word/2010/wordprocessingDrawing" xmlns:wp="http://schemas.openxmlformats.org/drawingml/2006/wordprocessingDrawing" xmlns:w10="urn:schemas-microsoft-com:office:word" xmlns:w="http://schemas.openxmlformats.org/wordprocessingml/2006/main" xmlns:w14="http://schemas.microsoft.com/office/word/2010/wordml" xmlns:w15="http://schemas.microsoft.com/office/word/2012/wordml" xmlns:w16cid="http://schemas.microsoft.com/office/word/2016/wordml/cid" xmlns:w16se="http://schemas.microsoft.com/office/word/2015/wordml/symex" xmlns:wpg="http://schemas.microsoft.com/office/word/2010/wordprocessingGroup" xmlns:wpi="http://schemas.microsoft.com/office/word/2010/wordprocessingInk" xmlns:wne="http://schemas.microsoft.com/office/word/2006/wordml" xmlns:wps="http://schemas.microsoft.com/office/word/2010/wordprocessingShape" mc:Ignorable="w14 w15 w16se w16cid wp14">
   <w:footnote w:type="separator" w:id="-1">
     <w:p>
       <w:pPr>
@@ -2039,7 +2202,7 @@
 </file>
 
 <file path=word/header1.xml><?xml version="1.0" encoding="utf-8"?>
-<w:hdr xmlns:wpc="http://schemas.microsoft.com/office/word/2010/wordprocessingCanvas" xmlns:cx="http://schemas.microsoft.com/office/drawing/2014/chartex" xmlns:cx1="http://schemas.microsoft.com/office/drawing/2015/9/8/chartex" xmlns:cx2="http://schemas.microsoft.com/office/drawing/2015/10/21/chartex" xmlns:cx3="http://schemas.microsoft.com/office/drawing/2016/5/9/chartex" xmlns:cx4="http://schemas.microsoft.com/office/drawing/2016/5/10/chartex" xmlns:cx5="http://schemas.microsoft.com/office/drawing/2016/5/11/chartex" xmlns:cx6="http://schemas.microsoft.com/office/drawing/2016/5/12/chartex" xmlns:cx7="http://schemas.microsoft.com/office/drawing/2016/5/13/chartex" xmlns:cx8="http://schemas.microsoft.com/office/drawing/2016/5/14/chartex" xmlns:mc="http://schemas.openxmlformats.org/markup-compatibility/2006" xmlns:aink="http://schemas.microsoft.com/office/drawing/2016/ink" xmlns:am3d="http://schemas.microsoft.com/office/drawing/2017/model3d" xmlns:o="urn:schemas-microsoft-com:office:office" xmlns:r="http://schemas.openxmlformats.org/officeDocument/2006/relationships" xmlns:m="http://schemas.openxmlformats.org/officeDocument/2006/math" xmlns:v="urn:schemas-microsoft-com:vml" xmlns:wp14="http://schemas.microsoft.com/office/word/2010/wordprocessingDrawing" xmlns:wp="http://schemas.openxmlformats.org/drawingml/2006/wordprocessingDrawing" xmlns:w10="urn:schemas-microsoft-com:office:word" xmlns:w="http://schemas.openxmlformats.org/wordprocessingml/2006/main" xmlns:w14="http://schemas.microsoft.com/office/word/2010/wordml" xmlns:w15="http://schemas.microsoft.com/office/word/2012/wordml" xmlns:w16cex="http://schemas.microsoft.com/office/word/2018/wordml/cex" xmlns:w16cid="http://schemas.microsoft.com/office/word/2016/wordml/cid" xmlns:w16="http://schemas.microsoft.com/office/word/2018/wordml" xmlns:w16se="http://schemas.microsoft.com/office/word/2015/wordml/symex" xmlns:wpg="http://schemas.microsoft.com/office/word/2010/wordprocessingGroup" xmlns:wpi="http://schemas.microsoft.com/office/word/2010/wordprocessingInk" xmlns:wne="http://schemas.microsoft.com/office/word/2006/wordml" xmlns:wps="http://schemas.microsoft.com/office/word/2010/wordprocessingShape" mc:Ignorable="w14 w15 w16se w16cid w16 w16cex wp14">
+<w:hdr xmlns:wpc="http://schemas.microsoft.com/office/word/2010/wordprocessingCanvas" xmlns:cx="http://schemas.microsoft.com/office/drawing/2014/chartex" xmlns:cx1="http://schemas.microsoft.com/office/drawing/2015/9/8/chartex" xmlns:cx2="http://schemas.microsoft.com/office/drawing/2015/10/21/chartex" xmlns:cx3="http://schemas.microsoft.com/office/drawing/2016/5/9/chartex" xmlns:cx4="http://schemas.microsoft.com/office/drawing/2016/5/10/chartex" xmlns:cx5="http://schemas.microsoft.com/office/drawing/2016/5/11/chartex" xmlns:cx6="http://schemas.microsoft.com/office/drawing/2016/5/12/chartex" xmlns:cx7="http://schemas.microsoft.com/office/drawing/2016/5/13/chartex" xmlns:cx8="http://schemas.microsoft.com/office/drawing/2016/5/14/chartex" xmlns:mc="http://schemas.openxmlformats.org/markup-compatibility/2006" xmlns:aink="http://schemas.microsoft.com/office/drawing/2016/ink" xmlns:am3d="http://schemas.microsoft.com/office/drawing/2017/model3d" xmlns:o="urn:schemas-microsoft-com:office:office" xmlns:r="http://schemas.openxmlformats.org/officeDocument/2006/relationships" xmlns:m="http://schemas.openxmlformats.org/officeDocument/2006/math" xmlns:v="urn:schemas-microsoft-com:vml" xmlns:wp14="http://schemas.microsoft.com/office/word/2010/wordprocessingDrawing" xmlns:wp="http://schemas.openxmlformats.org/drawingml/2006/wordprocessingDrawing" xmlns:w10="urn:schemas-microsoft-com:office:word" xmlns:w="http://schemas.openxmlformats.org/wordprocessingml/2006/main" xmlns:w14="http://schemas.microsoft.com/office/word/2010/wordml" xmlns:w15="http://schemas.microsoft.com/office/word/2012/wordml" xmlns:w16cid="http://schemas.microsoft.com/office/word/2016/wordml/cid" xmlns:w16se="http://schemas.microsoft.com/office/word/2015/wordml/symex" xmlns:wpg="http://schemas.microsoft.com/office/word/2010/wordprocessingGroup" xmlns:wpi="http://schemas.microsoft.com/office/word/2010/wordprocessingInk" xmlns:wne="http://schemas.microsoft.com/office/word/2006/wordml" xmlns:wps="http://schemas.microsoft.com/office/word/2010/wordprocessingShape" mc:Ignorable="w14 w15 w16se w16cid wp14">
   <w:p>
     <w:pPr>
       <w:pStyle w:val="Intestazione"/>
@@ -2064,22 +2227,7 @@
         <w:szCs w:val="18"/>
       </w:rPr>
       <w:br/>
-    </w:r>
-    <w:proofErr w:type="spellStart"/>
-    <w:r>
-      <w:rPr>
-        <w:sz w:val="18"/>
-        <w:szCs w:val="18"/>
-      </w:rPr>
-      <w:t>Passabì</w:t>
-    </w:r>
-    <w:proofErr w:type="spellEnd"/>
-    <w:r>
-      <w:rPr>
-        <w:sz w:val="18"/>
-        <w:szCs w:val="18"/>
-      </w:rPr>
-      <w:t xml:space="preserve"> </w:t>
+      <w:t xml:space="preserve">Passabì </w:t>
     </w:r>
     <w:bookmarkEnd w:id="3"/>
     <w:bookmarkEnd w:id="4"/>
@@ -2095,7 +2243,7 @@
 </file>
 
 <file path=word/numbering.xml><?xml version="1.0" encoding="utf-8"?>
-<w:numbering xmlns:wpc="http://schemas.microsoft.com/office/word/2010/wordprocessingCanvas" xmlns:cx="http://schemas.microsoft.com/office/drawing/2014/chartex" xmlns:cx1="http://schemas.microsoft.com/office/drawing/2015/9/8/chartex" xmlns:cx2="http://schemas.microsoft.com/office/drawing/2015/10/21/chartex" xmlns:cx3="http://schemas.microsoft.com/office/drawing/2016/5/9/chartex" xmlns:cx4="http://schemas.microsoft.com/office/drawing/2016/5/10/chartex" xmlns:cx5="http://schemas.microsoft.com/office/drawing/2016/5/11/chartex" xmlns:cx6="http://schemas.microsoft.com/office/drawing/2016/5/12/chartex" xmlns:cx7="http://schemas.microsoft.com/office/drawing/2016/5/13/chartex" xmlns:cx8="http://schemas.microsoft.com/office/drawing/2016/5/14/chartex" xmlns:mc="http://schemas.openxmlformats.org/markup-compatibility/2006" xmlns:aink="http://schemas.microsoft.com/office/drawing/2016/ink" xmlns:am3d="http://schemas.microsoft.com/office/drawing/2017/model3d" xmlns:o="urn:schemas-microsoft-com:office:office" xmlns:r="http://schemas.openxmlformats.org/officeDocument/2006/relationships" xmlns:m="http://schemas.openxmlformats.org/officeDocument/2006/math" xmlns:v="urn:schemas-microsoft-com:vml" xmlns:wp14="http://schemas.microsoft.com/office/word/2010/wordprocessingDrawing" xmlns:wp="http://schemas.openxmlformats.org/drawingml/2006/wordprocessingDrawing" xmlns:w10="urn:schemas-microsoft-com:office:word" xmlns:w="http://schemas.openxmlformats.org/wordprocessingml/2006/main" xmlns:w14="http://schemas.microsoft.com/office/word/2010/wordml" xmlns:w15="http://schemas.microsoft.com/office/word/2012/wordml" xmlns:w16cex="http://schemas.microsoft.com/office/word/2018/wordml/cex" xmlns:w16cid="http://schemas.microsoft.com/office/word/2016/wordml/cid" xmlns:w16="http://schemas.microsoft.com/office/word/2018/wordml" xmlns:w16se="http://schemas.microsoft.com/office/word/2015/wordml/symex" xmlns:wpg="http://schemas.microsoft.com/office/word/2010/wordprocessingGroup" xmlns:wpi="http://schemas.microsoft.com/office/word/2010/wordprocessingInk" xmlns:wne="http://schemas.microsoft.com/office/word/2006/wordml" xmlns:wps="http://schemas.microsoft.com/office/word/2010/wordprocessingShape" mc:Ignorable="w14 w15 w16se w16cid w16 w16cex wp14">
+<w:numbering xmlns:wpc="http://schemas.microsoft.com/office/word/2010/wordprocessingCanvas" xmlns:cx="http://schemas.microsoft.com/office/drawing/2014/chartex" xmlns:cx1="http://schemas.microsoft.com/office/drawing/2015/9/8/chartex" xmlns:cx2="http://schemas.microsoft.com/office/drawing/2015/10/21/chartex" xmlns:cx3="http://schemas.microsoft.com/office/drawing/2016/5/9/chartex" xmlns:cx4="http://schemas.microsoft.com/office/drawing/2016/5/10/chartex" xmlns:cx5="http://schemas.microsoft.com/office/drawing/2016/5/11/chartex" xmlns:cx6="http://schemas.microsoft.com/office/drawing/2016/5/12/chartex" xmlns:cx7="http://schemas.microsoft.com/office/drawing/2016/5/13/chartex" xmlns:cx8="http://schemas.microsoft.com/office/drawing/2016/5/14/chartex" xmlns:mc="http://schemas.openxmlformats.org/markup-compatibility/2006" xmlns:aink="http://schemas.microsoft.com/office/drawing/2016/ink" xmlns:am3d="http://schemas.microsoft.com/office/drawing/2017/model3d" xmlns:o="urn:schemas-microsoft-com:office:office" xmlns:r="http://schemas.openxmlformats.org/officeDocument/2006/relationships" xmlns:m="http://schemas.openxmlformats.org/officeDocument/2006/math" xmlns:v="urn:schemas-microsoft-com:vml" xmlns:wp14="http://schemas.microsoft.com/office/word/2010/wordprocessingDrawing" xmlns:wp="http://schemas.openxmlformats.org/drawingml/2006/wordprocessingDrawing" xmlns:w10="urn:schemas-microsoft-com:office:word" xmlns:w="http://schemas.openxmlformats.org/wordprocessingml/2006/main" xmlns:w14="http://schemas.microsoft.com/office/word/2010/wordml" xmlns:w15="http://schemas.microsoft.com/office/word/2012/wordml" xmlns:w16cid="http://schemas.microsoft.com/office/word/2016/wordml/cid" xmlns:w16se="http://schemas.microsoft.com/office/word/2015/wordml/symex" xmlns:wpg="http://schemas.microsoft.com/office/word/2010/wordprocessingGroup" xmlns:wpi="http://schemas.microsoft.com/office/word/2010/wordprocessingInk" xmlns:wne="http://schemas.microsoft.com/office/word/2006/wordml" xmlns:wps="http://schemas.microsoft.com/office/word/2010/wordprocessingShape" mc:Ignorable="w14 w15 w16se w16cid wp14">
   <w:abstractNum w:abstractNumId="0" w15:restartNumberingAfterBreak="0">
     <w:nsid w:val="06907F34"/>
     <w:multiLevelType w:val="hybridMultilevel"/>
@@ -4439,7 +4587,7 @@
 </file>
 
 <file path=word/styles.xml><?xml version="1.0" encoding="utf-8"?>
-<w:styles xmlns:mc="http://schemas.openxmlformats.org/markup-compatibility/2006" xmlns:r="http://schemas.openxmlformats.org/officeDocument/2006/relationships" xmlns:w="http://schemas.openxmlformats.org/wordprocessingml/2006/main" xmlns:w14="http://schemas.microsoft.com/office/word/2010/wordml" xmlns:w15="http://schemas.microsoft.com/office/word/2012/wordml" xmlns:w16cex="http://schemas.microsoft.com/office/word/2018/wordml/cex" xmlns:w16cid="http://schemas.microsoft.com/office/word/2016/wordml/cid" xmlns:w16="http://schemas.microsoft.com/office/word/2018/wordml" xmlns:w16se="http://schemas.microsoft.com/office/word/2015/wordml/symex" mc:Ignorable="w14 w15 w16se w16cid w16 w16cex">
+<w:styles xmlns:mc="http://schemas.openxmlformats.org/markup-compatibility/2006" xmlns:r="http://schemas.openxmlformats.org/officeDocument/2006/relationships" xmlns:w="http://schemas.openxmlformats.org/wordprocessingml/2006/main" xmlns:w14="http://schemas.microsoft.com/office/word/2010/wordml" xmlns:w15="http://schemas.microsoft.com/office/word/2012/wordml" xmlns:w16cid="http://schemas.microsoft.com/office/word/2016/wordml/cid" xmlns:w16se="http://schemas.microsoft.com/office/word/2015/wordml/symex" mc:Ignorable="w14 w15 w16se w16cid">
   <w:docDefaults>
     <w:rPrDefault>
       <w:rPr>
@@ -4455,7 +4603,7 @@
       </w:pPr>
     </w:pPrDefault>
   </w:docDefaults>
-  <w:latentStyles w:defLockedState="0" w:defUIPriority="99" w:defSemiHidden="0" w:defUnhideWhenUsed="0" w:defQFormat="0" w:count="376">
+  <w:latentStyles w:defLockedState="0" w:defUIPriority="99" w:defSemiHidden="0" w:defUnhideWhenUsed="0" w:defQFormat="0" w:count="377">
     <w:lsdException w:name="Normal" w:uiPriority="0" w:qFormat="1"/>
     <w:lsdException w:name="heading 1" w:uiPriority="9" w:qFormat="1"/>
     <w:lsdException w:name="heading 2" w:semiHidden="1" w:uiPriority="9" w:unhideWhenUsed="1" w:qFormat="1"/>
@@ -4561,7 +4709,6 @@
     <w:lsdException w:name="HTML Sample" w:semiHidden="1" w:unhideWhenUsed="1"/>
     <w:lsdException w:name="HTML Typewriter" w:semiHidden="1" w:unhideWhenUsed="1"/>
     <w:lsdException w:name="HTML Variable" w:semiHidden="1" w:unhideWhenUsed="1"/>
-    <w:lsdException w:name="Normal Table" w:semiHidden="1" w:unhideWhenUsed="1"/>
     <w:lsdException w:name="annotation subject" w:semiHidden="1" w:unhideWhenUsed="1"/>
     <w:lsdException w:name="No List" w:semiHidden="1" w:unhideWhenUsed="1"/>
     <w:lsdException w:name="Outline List 1" w:semiHidden="1" w:unhideWhenUsed="1"/>
@@ -4608,10 +4755,8 @@
     <w:lsdException w:name="Table Subtle 2" w:semiHidden="1" w:unhideWhenUsed="1"/>
     <w:lsdException w:name="Table Web 1" w:semiHidden="1" w:unhideWhenUsed="1"/>
     <w:lsdException w:name="Table Web 2" w:semiHidden="1" w:unhideWhenUsed="1"/>
-    <w:lsdException w:name="Table Web 3" w:semiHidden="1" w:unhideWhenUsed="1"/>
     <w:lsdException w:name="Balloon Text" w:semiHidden="1" w:unhideWhenUsed="1"/>
     <w:lsdException w:name="Table Grid" w:uiPriority="39"/>
-    <w:lsdException w:name="Table Theme" w:semiHidden="1" w:unhideWhenUsed="1"/>
     <w:lsdException w:name="Placeholder Text" w:semiHidden="1"/>
     <w:lsdException w:name="No Spacing" w:uiPriority="1" w:qFormat="1"/>
     <w:lsdException w:name="Light Shading" w:uiPriority="60"/>
@@ -4832,6 +4977,7 @@
     <w:lsdException w:name="Hashtag" w:semiHidden="1" w:unhideWhenUsed="1"/>
     <w:lsdException w:name="Unresolved Mention" w:semiHidden="1" w:unhideWhenUsed="1"/>
     <w:lsdException w:name="Smart Link" w:semiHidden="1" w:unhideWhenUsed="1"/>
+    <w:lsdException w:name="Smart Link Error" w:semiHidden="1" w:unhideWhenUsed="1"/>
   </w:latentStyles>
   <w:style w:type="paragraph" w:default="1" w:styleId="Normale">
     <w:name w:val="Normal"/>

</xml_diff>